<commit_message>
Adding references to GitHub
</commit_message>
<xml_diff>
--- a/GitHub 1.0 - Stephen.docx
+++ b/GitHub 1.0 - Stephen.docx
@@ -6,8 +6,6 @@
       <w:pPr>
         <w:pStyle w:val="Title"/>
       </w:pPr>
-      <w:bookmarkStart w:id="0" w:name="_GoBack"/>
-      <w:bookmarkEnd w:id="0"/>
       <w:r>
         <w:t>GitHub</w:t>
       </w:r>
@@ -179,7 +177,37 @@
           <w:sz w:val="32"/>
           <w:szCs w:val="32"/>
         </w:rPr>
-        <w:t xml:space="preserve"> to the service. GitHub facilitates features such as bug-tracking, task and source code management, and wikis for each and every project.</w:t>
+        <w:t xml:space="preserve"> to the service. GitHub facilitates features such as bug-tracking, task and source code management, and wikis for each and every </w:t>
+      </w:r>
+      <w:proofErr w:type="gramStart"/>
+      <w:r>
+        <w:rPr>
+          <w:sz w:val="32"/>
+          <w:szCs w:val="32"/>
+        </w:rPr>
+        <w:t>project</w:t>
+      </w:r>
+      <w:r>
+        <w:rPr>
+          <w:sz w:val="32"/>
+          <w:szCs w:val="32"/>
+        </w:rPr>
+        <w:t>[</w:t>
+      </w:r>
+      <w:proofErr w:type="gramEnd"/>
+      <w:r>
+        <w:rPr>
+          <w:sz w:val="32"/>
+          <w:szCs w:val="32"/>
+        </w:rPr>
+        <w:t>git]</w:t>
+      </w:r>
+      <w:r>
+        <w:rPr>
+          <w:sz w:val="32"/>
+          <w:szCs w:val="32"/>
+        </w:rPr>
+        <w:t>.</w:t>
       </w:r>
     </w:p>
     <w:p>
@@ -356,6 +384,21 @@
           <w:t>https://github.com</w:t>
         </w:r>
       </w:hyperlink>
+      <w:r>
+        <w:rPr>
+          <w:rStyle w:val="Hyperlink"/>
+          <w:u w:val="none"/>
+        </w:rPr>
+        <w:t xml:space="preserve"> </w:t>
+      </w:r>
+      <w:r>
+        <w:rPr>
+          <w:rStyle w:val="Hyperlink"/>
+          <w:color w:val="000000" w:themeColor="text1"/>
+          <w:u w:val="none"/>
+        </w:rPr>
+        <w:t>[[git1]]</w:t>
+      </w:r>
       <w:r>
         <w:t>, and the following page comes up.</w:t>
       </w:r>
@@ -727,18 +770,11 @@
         <w:t xml:space="preserve"> either HTTPS or SSH.</w:t>
       </w:r>
     </w:p>
-    <w:p/>
-    <w:p>
-      <w:hyperlink r:id="rId11" w:history="1">
-        <w:r>
-          <w:rPr>
-            <w:rStyle w:val="Hyperlink"/>
-          </w:rPr>
-          <w:t>https://help.github.com/articles/set-up-git/</w:t>
-        </w:r>
-      </w:hyperlink>
-    </w:p>
-    <w:p/>
+    <w:p>
+      <w:r>
+        <w:t>[[git2]]</w:t>
+      </w:r>
+    </w:p>
     <w:p>
       <w:r>
         <w:t>The most recommended option would be to authenticate using SSH keys. This methodology can identify trustworthy computers.</w:t>
@@ -770,7 +806,7 @@
                     <pic:cNvPicPr/>
                   </pic:nvPicPr>
                   <pic:blipFill>
-                    <a:blip r:embed="rId12" cstate="print">
+                    <a:blip r:embed="rId11" cstate="print">
                       <a:extLst>
                         <a:ext uri="{28A0092B-C50C-407E-A947-70E740481C1C}">
                           <a14:useLocalDpi xmlns:a14="http://schemas.microsoft.com/office/drawing/2010/main" val="0"/>
@@ -848,7 +884,7 @@
                     <pic:cNvPicPr/>
                   </pic:nvPicPr>
                   <pic:blipFill>
-                    <a:blip r:embed="rId13" cstate="print">
+                    <a:blip r:embed="rId12" cstate="print">
                       <a:extLst>
                         <a:ext uri="{28A0092B-C50C-407E-A947-70E740481C1C}">
                           <a14:useLocalDpi xmlns:a14="http://schemas.microsoft.com/office/drawing/2010/main" val="0"/>
@@ -938,7 +974,7 @@
                     <pic:cNvPicPr/>
                   </pic:nvPicPr>
                   <pic:blipFill>
-                    <a:blip r:embed="rId14" cstate="print"/>
+                    <a:blip r:embed="rId13" cstate="print"/>
                     <a:stretch>
                       <a:fillRect/>
                     </a:stretch>
@@ -995,7 +1031,7 @@
       <w:r>
         <w:t xml:space="preserve">on the forking option are found here: </w:t>
       </w:r>
-      <w:hyperlink r:id="rId15" w:history="1">
+      <w:hyperlink r:id="rId14" w:history="1">
         <w:r>
           <w:rPr>
             <w:rStyle w:val="Hyperlink"/>
@@ -1046,7 +1082,7 @@
                     </pic:cNvPicPr>
                   </pic:nvPicPr>
                   <pic:blipFill>
-                    <a:blip r:embed="rId16" cstate="print"/>
+                    <a:blip r:embed="rId15" cstate="print"/>
                     <a:srcRect/>
                     <a:stretch>
                       <a:fillRect/>
@@ -1134,7 +1170,7 @@
     </w:p>
     <w:p/>
     <w:p>
-      <w:hyperlink r:id="rId17" w:history="1">
+      <w:hyperlink r:id="rId16" w:history="1">
         <w:r>
           <w:rPr>
             <w:rStyle w:val="Hyperlink"/>
@@ -1322,6 +1358,101 @@
         <w:t xml:space="preserve"> </w:t>
       </w:r>
     </w:p>
+    <w:p/>
+    <w:p/>
+    <w:p>
+      <w:pPr>
+        <w:pStyle w:val="Heading2"/>
+      </w:pPr>
+      <w:r>
+        <w:lastRenderedPageBreak/>
+        <w:t>References:</w:t>
+      </w:r>
+    </w:p>
+    <w:p>
+      <w:pPr>
+        <w:pStyle w:val="NoSpacing"/>
+        <w:numPr>
+          <w:ilvl w:val="0"/>
+          <w:numId w:val="7"/>
+        </w:numPr>
+      </w:pPr>
+      <w:r>
+        <w:t>[[git]][online][Accessed 24 Sep 2015] WIKIPEDIA</w:t>
+      </w:r>
+    </w:p>
+    <w:p>
+      <w:pPr>
+        <w:pStyle w:val="NoSpacing"/>
+        <w:numPr>
+          <w:ilvl w:val="0"/>
+          <w:numId w:val="7"/>
+        </w:numPr>
+      </w:pPr>
+      <w:r>
+        <w:t>[[git1]][online][Accessed 26 Sep 2015]</w:t>
+      </w:r>
+      <w:r>
+        <w:t xml:space="preserve"> </w:t>
+      </w:r>
+      <w:r>
+        <w:t>Sign up</w:t>
+      </w:r>
+      <w:r>
+        <w:t xml:space="preserve"> Git: </w:t>
+      </w:r>
+      <w:hyperlink r:id="rId17" w:history="1">
+        <w:r>
+          <w:rPr>
+            <w:rStyle w:val="Hyperlink"/>
+          </w:rPr>
+          <w:t>https://help.github.com/</w:t>
+        </w:r>
+      </w:hyperlink>
+      <w:r>
+        <w:t>.</w:t>
+      </w:r>
+    </w:p>
+    <w:p>
+      <w:pPr>
+        <w:pStyle w:val="ListParagraph"/>
+        <w:numPr>
+          <w:ilvl w:val="0"/>
+          <w:numId w:val="7"/>
+        </w:numPr>
+      </w:pPr>
+      <w:r>
+        <w:t xml:space="preserve">[[git2]][online][Accessed 26 Sep 2015] Get started on Git: </w:t>
+      </w:r>
+      <w:hyperlink r:id="rId18" w:history="1">
+        <w:r>
+          <w:rPr>
+            <w:rStyle w:val="Hyperlink"/>
+          </w:rPr>
+          <w:t>https://help.github.com/articles/set-up-git/</w:t>
+        </w:r>
+      </w:hyperlink>
+    </w:p>
+    <w:p>
+      <w:pPr>
+        <w:pStyle w:val="NoSpacing"/>
+        <w:numPr>
+          <w:ilvl w:val="0"/>
+          <w:numId w:val="7"/>
+        </w:numPr>
+      </w:pPr>
+      <w:r>
+        <w:t xml:space="preserve">[[git3]][online[Accessed 26 Sep 2015] </w:t>
+      </w:r>
+      <w:bookmarkStart w:id="0" w:name="_GoBack"/>
+      <w:bookmarkEnd w:id="0"/>
+    </w:p>
+    <w:p>
+      <w:pPr>
+        <w:pStyle w:val="NoSpacing"/>
+      </w:pPr>
+    </w:p>
+    <w:p/>
     <w:sectPr>
       <w:pgSz w:w="11906" w:h="16838"/>
       <w:pgMar w:top="1440" w:right="1440" w:bottom="1440" w:left="1440" w:header="708" w:footer="708" w:gutter="0"/>
@@ -1929,6 +2060,92 @@
       <w:rPr>
         <w:rFonts w:ascii="Wingdings" w:hAnsi="Wingdings" w:hint="default"/>
       </w:rPr>
+    </w:lvl>
+  </w:abstractNum>
+  <w:abstractNum w:abstractNumId="6">
+    <w:nsid w:val="4A4169D4"/>
+    <w:multiLevelType w:val="hybridMultilevel"/>
+    <w:tmpl w:val="800CDC0C"/>
+    <w:lvl w:ilvl="0" w:tplc="1809000F">
+      <w:start w:val="1"/>
+      <w:numFmt w:val="decimal"/>
+      <w:lvlText w:val="%1."/>
+      <w:lvlJc w:val="left"/>
+      <w:pPr>
+        <w:ind w:left="780" w:hanging="360"/>
+      </w:pPr>
+    </w:lvl>
+    <w:lvl w:ilvl="1" w:tplc="18090019" w:tentative="1">
+      <w:start w:val="1"/>
+      <w:numFmt w:val="lowerLetter"/>
+      <w:lvlText w:val="%2."/>
+      <w:lvlJc w:val="left"/>
+      <w:pPr>
+        <w:ind w:left="1500" w:hanging="360"/>
+      </w:pPr>
+    </w:lvl>
+    <w:lvl w:ilvl="2" w:tplc="1809001B" w:tentative="1">
+      <w:start w:val="1"/>
+      <w:numFmt w:val="lowerRoman"/>
+      <w:lvlText w:val="%3."/>
+      <w:lvlJc w:val="right"/>
+      <w:pPr>
+        <w:ind w:left="2220" w:hanging="180"/>
+      </w:pPr>
+    </w:lvl>
+    <w:lvl w:ilvl="3" w:tplc="1809000F" w:tentative="1">
+      <w:start w:val="1"/>
+      <w:numFmt w:val="decimal"/>
+      <w:lvlText w:val="%4."/>
+      <w:lvlJc w:val="left"/>
+      <w:pPr>
+        <w:ind w:left="2940" w:hanging="360"/>
+      </w:pPr>
+    </w:lvl>
+    <w:lvl w:ilvl="4" w:tplc="18090019" w:tentative="1">
+      <w:start w:val="1"/>
+      <w:numFmt w:val="lowerLetter"/>
+      <w:lvlText w:val="%5."/>
+      <w:lvlJc w:val="left"/>
+      <w:pPr>
+        <w:ind w:left="3660" w:hanging="360"/>
+      </w:pPr>
+    </w:lvl>
+    <w:lvl w:ilvl="5" w:tplc="1809001B" w:tentative="1">
+      <w:start w:val="1"/>
+      <w:numFmt w:val="lowerRoman"/>
+      <w:lvlText w:val="%6."/>
+      <w:lvlJc w:val="right"/>
+      <w:pPr>
+        <w:ind w:left="4380" w:hanging="180"/>
+      </w:pPr>
+    </w:lvl>
+    <w:lvl w:ilvl="6" w:tplc="1809000F" w:tentative="1">
+      <w:start w:val="1"/>
+      <w:numFmt w:val="decimal"/>
+      <w:lvlText w:val="%7."/>
+      <w:lvlJc w:val="left"/>
+      <w:pPr>
+        <w:ind w:left="5100" w:hanging="360"/>
+      </w:pPr>
+    </w:lvl>
+    <w:lvl w:ilvl="7" w:tplc="18090019" w:tentative="1">
+      <w:start w:val="1"/>
+      <w:numFmt w:val="lowerLetter"/>
+      <w:lvlText w:val="%8."/>
+      <w:lvlJc w:val="left"/>
+      <w:pPr>
+        <w:ind w:left="5820" w:hanging="360"/>
+      </w:pPr>
+    </w:lvl>
+    <w:lvl w:ilvl="8" w:tplc="1809001B" w:tentative="1">
+      <w:start w:val="1"/>
+      <w:numFmt w:val="lowerRoman"/>
+      <w:lvlText w:val="%9."/>
+      <w:lvlJc w:val="right"/>
+      <w:pPr>
+        <w:ind w:left="6540" w:hanging="180"/>
+      </w:pPr>
     </w:lvl>
   </w:abstractNum>
   <w:num w:numId="1">
@@ -1948,6 +2165,9 @@
   </w:num>
   <w:num w:numId="6">
     <w:abstractNumId w:val="0"/>
+  </w:num>
+  <w:num w:numId="7">
+    <w:abstractNumId w:val="6"/>
   </w:num>
 </w:numbering>
 </file>
@@ -2533,6 +2753,19 @@
       <w:szCs w:val="16"/>
     </w:rPr>
   </w:style>
+  <w:style w:type="paragraph" w:styleId="NoSpacing">
+    <w:name w:val="No Spacing"/>
+    <w:uiPriority w:val="1"/>
+    <w:qFormat/>
+    <w:rsid w:val="00FE42E3"/>
+    <w:pPr>
+      <w:spacing w:after="0" w:line="240" w:lineRule="auto"/>
+    </w:pPr>
+    <w:rPr>
+      <w:sz w:val="28"/>
+      <w:szCs w:val="28"/>
+    </w:rPr>
+  </w:style>
 </w:styles>
 </file>
 
@@ -2802,7 +3035,7 @@
 </file>
 
 <file path=customXml/itemProps1.xml><?xml version="1.0" encoding="utf-8"?>
-<ds:datastoreItem xmlns:ds="http://schemas.openxmlformats.org/officeDocument/2006/customXml" ds:itemID="{9DEE2B04-017E-4448-A0B3-4F77FE0E6922}">
+<ds:datastoreItem xmlns:ds="http://schemas.openxmlformats.org/officeDocument/2006/customXml" ds:itemID="{82B3DAE2-0E96-4535-87C1-3B3EAA5B33A2}">
   <ds:schemaRefs>
     <ds:schemaRef ds:uri="http://schemas.openxmlformats.org/officeDocument/2006/bibliography"/>
   </ds:schemaRefs>

</xml_diff>